<commit_message>
Existe um TCC agora
fiz um html e linkei com o python
</commit_message>
<xml_diff>
--- a/TCC/TCC Arthur Casagrande Fernandes.docx
+++ b/TCC/TCC Arthur Casagrande Fernandes.docx
@@ -389,16 +389,8 @@
               <w:rPr>
                 <w:bCs/>
               </w:rPr>
-              <w:t xml:space="preserve">Python, </w:t>
-            </w:r>
-            <w:proofErr w:type="spellStart"/>
-            <w:r>
-              <w:rPr>
-                <w:bCs/>
-              </w:rPr>
-              <w:t>Postgresql</w:t>
-            </w:r>
-            <w:proofErr w:type="spellEnd"/>
+              <w:t>Python, Postgresql</w:t>
+            </w:r>
             <w:r>
               <w:rPr>
                 <w:bCs/>
@@ -411,19 +403,11 @@
               </w:rPr>
               <w:t xml:space="preserve"> </w:t>
             </w:r>
-            <w:proofErr w:type="spellStart"/>
             <w:r>
               <w:rPr>
                 <w:bCs/>
               </w:rPr>
-              <w:t>Html</w:t>
-            </w:r>
-            <w:proofErr w:type="spellEnd"/>
-            <w:r>
-              <w:rPr>
-                <w:bCs/>
-              </w:rPr>
-              <w:t>, CSS</w:t>
+              <w:t>Html, CSS</w:t>
             </w:r>
             <w:r>
               <w:rPr>

</xml_diff>